<commit_message>
kort beskrivelse av sprint 3
</commit_message>
<xml_diff>
--- a/Tekniske valg.docx
+++ b/Tekniske valg.docx
@@ -82,15 +82,7 @@
     </w:p>
     <w:p>
       <w:r>
-        <w:t xml:space="preserve">Basert etter: brukeropplevelse, brukervennlighet, </w:t>
-      </w:r>
-      <w:proofErr w:type="spellStart"/>
-      <w:r>
-        <w:t>responsitivt</w:t>
-      </w:r>
-      <w:proofErr w:type="spellEnd"/>
-      <w:r>
-        <w:t>, moderne design og skal støtte flere plattform.</w:t>
+        <w:t>Basert etter: brukeropplevelse, brukervennlighet, responsitivt, moderne design og skal støtte flere plattform.</w:t>
       </w:r>
     </w:p>
     <w:p/>
@@ -122,13 +114,8 @@
       <w:r>
         <w:t xml:space="preserve">- </w:t>
       </w:r>
-      <w:proofErr w:type="spellStart"/>
-      <w:r>
-        <w:t>pga</w:t>
-      </w:r>
-      <w:proofErr w:type="spellEnd"/>
-      <w:r>
-        <w:t xml:space="preserve"> av bedriften </w:t>
+      <w:r>
+        <w:t xml:space="preserve">pga av bedriften </w:t>
       </w:r>
       <w:r>
         <w:t>bruker dette språket</w:t>
@@ -148,19 +135,12 @@
           <w:numId w:val="1"/>
         </w:numPr>
       </w:pPr>
-      <w:proofErr w:type="spellStart"/>
       <w:r>
         <w:t>Javascript</w:t>
       </w:r>
-      <w:proofErr w:type="spellEnd"/>
-      <w:r>
-        <w:t>/</w:t>
-      </w:r>
-      <w:proofErr w:type="spellStart"/>
-      <w:r>
-        <w:t>jQuery</w:t>
-      </w:r>
-      <w:proofErr w:type="spellEnd"/>
+      <w:r>
+        <w:t>/jQuery</w:t>
+      </w:r>
       <w:r>
         <w:t>, CSS, HTML</w:t>
       </w:r>
@@ -174,40 +154,22 @@
         </w:numPr>
       </w:pPr>
       <w:r>
-        <w:t xml:space="preserve">Vi forholder oss til HTML 5, men begrenser oss med å benytte av de nye elementene. Det er på grunn av de nye elementene støtter ikke blant annet i </w:t>
-      </w:r>
-      <w:proofErr w:type="spellStart"/>
-      <w:r>
-        <w:t>explore</w:t>
-      </w:r>
-      <w:proofErr w:type="spellEnd"/>
-      <w:r>
-        <w:t xml:space="preserve"> 8. </w:t>
-      </w:r>
-    </w:p>
-    <w:p>
-      <w:pPr>
-        <w:pStyle w:val="Listeavsnitt"/>
-        <w:numPr>
-          <w:ilvl w:val="0"/>
-          <w:numId w:val="1"/>
-        </w:numPr>
-      </w:pPr>
-      <w:proofErr w:type="spellStart"/>
+        <w:t xml:space="preserve">Vi forholder oss til HTML 5, men begrenser oss med å benytte av de nye elementene. Det er på grunn av de nye elementene støtter ikke blant annet i explore 8. </w:t>
+      </w:r>
+    </w:p>
+    <w:p>
+      <w:pPr>
+        <w:pStyle w:val="Listeavsnitt"/>
+        <w:numPr>
+          <w:ilvl w:val="0"/>
+          <w:numId w:val="1"/>
+        </w:numPr>
+      </w:pPr>
       <w:r>
         <w:t>Json</w:t>
       </w:r>
-      <w:proofErr w:type="spellEnd"/>
-      <w:r>
-        <w:t xml:space="preserve"> (utfordring – brukte 6 uker – </w:t>
-      </w:r>
-      <w:proofErr w:type="spellStart"/>
-      <w:r>
-        <w:t>dvs</w:t>
-      </w:r>
-      <w:proofErr w:type="spellEnd"/>
-      <w:r>
-        <w:t xml:space="preserve"> 2 sprinter) </w:t>
+      <w:r>
+        <w:t xml:space="preserve"> (utfordring – brukte 6 uker – dvs 2 sprinter) </w:t>
       </w:r>
     </w:p>
     <w:p>
@@ -255,15 +217,7 @@
         </w:numPr>
       </w:pPr>
       <w:r>
-        <w:t xml:space="preserve">Opprettet nye variable for tidslinje og </w:t>
-      </w:r>
-      <w:proofErr w:type="spellStart"/>
-      <w:r>
-        <w:t>content</w:t>
-      </w:r>
-      <w:proofErr w:type="spellEnd"/>
-      <w:r>
-        <w:t xml:space="preserve"> id som ble satt på en verdi på null</w:t>
+        <w:t>Opprettet nye variable for tidslinje og content id som ble satt på en verdi på null</w:t>
       </w:r>
     </w:p>
     <w:p>
@@ -275,23 +229,7 @@
         </w:numPr>
       </w:pPr>
       <w:r>
-        <w:t xml:space="preserve">Index for </w:t>
-      </w:r>
-      <w:proofErr w:type="spellStart"/>
-      <w:r>
-        <w:t>timeline</w:t>
-      </w:r>
-      <w:proofErr w:type="spellEnd"/>
-      <w:r>
-        <w:t xml:space="preserve"> og </w:t>
-      </w:r>
-      <w:proofErr w:type="spellStart"/>
-      <w:r>
-        <w:t>content</w:t>
-      </w:r>
-      <w:proofErr w:type="spellEnd"/>
-      <w:r>
-        <w:t xml:space="preserve"> på minus 1</w:t>
+        <w:t>Index for timeline og content på minus 1</w:t>
       </w:r>
     </w:p>
     <w:p>
@@ -303,23 +241,7 @@
         </w:numPr>
       </w:pPr>
       <w:r>
-        <w:t xml:space="preserve">Lagde to </w:t>
-      </w:r>
-      <w:proofErr w:type="spellStart"/>
-      <w:r>
-        <w:t>if</w:t>
-      </w:r>
-      <w:proofErr w:type="spellEnd"/>
-      <w:r>
-        <w:t xml:space="preserve"> spørringen som spurte om </w:t>
-      </w:r>
-      <w:proofErr w:type="spellStart"/>
-      <w:r>
-        <w:t>tidslinjen_iden</w:t>
-      </w:r>
-      <w:proofErr w:type="spellEnd"/>
-      <w:r>
-        <w:t xml:space="preserve"> er lik den fra tabellen. Sjekking av spørring </w:t>
+        <w:t xml:space="preserve">Lagde to if spørringen som spurte om tidslinjen_iden er lik den fra tabellen. Sjekking av spørring </w:t>
       </w:r>
     </w:p>
     <w:p>
@@ -366,13 +288,8 @@
           <w:numId w:val="1"/>
         </w:numPr>
       </w:pPr>
-      <w:proofErr w:type="spellStart"/>
-      <w:r>
-        <w:t>explore</w:t>
-      </w:r>
-      <w:proofErr w:type="spellEnd"/>
-      <w:r>
-        <w:t xml:space="preserve"> 8 --&gt; nye regler (sprint 2) </w:t>
+      <w:r>
+        <w:t xml:space="preserve">explore 8 --&gt; nye regler (sprint 2) </w:t>
       </w:r>
     </w:p>
     <w:p/>
@@ -392,15 +309,7 @@
     </w:p>
     <w:p>
       <w:r>
-        <w:t xml:space="preserve">- Dato på </w:t>
-      </w:r>
-      <w:proofErr w:type="spellStart"/>
-      <w:r>
-        <w:t>iphone</w:t>
-      </w:r>
-      <w:proofErr w:type="spellEnd"/>
-      <w:r>
-        <w:t xml:space="preserve"> funker ikke i tidslinjen</w:t>
+        <w:t>- Dato på iphone funker ikke i tidslinjen</w:t>
       </w:r>
     </w:p>
     <w:p/>
@@ -430,23 +339,7 @@
         <w:t xml:space="preserve">første utkastet </w:t>
       </w:r>
       <w:r>
-        <w:t xml:space="preserve">av CMS-en fant vi raskt ut at vi ikke kunne benytte oss av. (se </w:t>
-      </w:r>
-      <w:proofErr w:type="spellStart"/>
-      <w:r>
-        <w:t>mocku</w:t>
-      </w:r>
-      <w:proofErr w:type="spellEnd"/>
-      <w:r>
-        <w:t xml:space="preserve"> up skisser). Fordi det var for mye fokus på design og ville være utfordrende og tungvint å utvikle. Dermed endte vi med en ny skisse, som ble det endelig valgt. Vi har heller valgt at CMS skal være enklest mulig, med lite fokus på design, brukervennlig og </w:t>
-      </w:r>
-      <w:proofErr w:type="spellStart"/>
-      <w:r>
-        <w:t>responsitivt</w:t>
-      </w:r>
-      <w:proofErr w:type="spellEnd"/>
-      <w:r>
-        <w:t xml:space="preserve">. </w:t>
+        <w:t xml:space="preserve">av CMS-en fant vi raskt ut at vi ikke kunne benytte oss av. (se mocku up skisser). Fordi det var for mye fokus på design og ville være utfordrende og tungvint å utvikle. Dermed endte vi med en ny skisse, som ble det endelig valgt. Vi har heller valgt at CMS skal være enklest mulig, med lite fokus på design, brukervennlig og responsitivt. </w:t>
       </w:r>
     </w:p>
     <w:p>
@@ -471,15 +364,7 @@
       </w:pPr>
       <w:r>
         <w:lastRenderedPageBreak/>
-        <w:t xml:space="preserve">Legge til media (video, bilder </w:t>
-      </w:r>
-      <w:proofErr w:type="spellStart"/>
-      <w:r>
-        <w:t>o.l</w:t>
-      </w:r>
-      <w:proofErr w:type="spellEnd"/>
-      <w:r>
-        <w:t xml:space="preserve">) er noe som skal utvikles i versjon 2, men vi utfordrer oss </w:t>
+        <w:t xml:space="preserve">Legge til media (video, bilder o.l) er noe som skal utvikles i versjon 2, men vi utfordrer oss </w:t>
       </w:r>
       <w:r>
         <w:t>selv med</w:t>
@@ -531,31 +416,7 @@
         <w:t xml:space="preserve">Vi </w:t>
       </w:r>
       <w:r>
-        <w:t xml:space="preserve">har tatt for oss tidslinjen til </w:t>
-      </w:r>
-      <w:proofErr w:type="spellStart"/>
-      <w:r>
-        <w:t>the</w:t>
-      </w:r>
-      <w:proofErr w:type="spellEnd"/>
-      <w:r>
-        <w:t xml:space="preserve"> </w:t>
-      </w:r>
-      <w:proofErr w:type="spellStart"/>
-      <w:r>
-        <w:t>new</w:t>
-      </w:r>
-      <w:proofErr w:type="spellEnd"/>
-      <w:r>
-        <w:t xml:space="preserve"> </w:t>
-      </w:r>
-      <w:proofErr w:type="spellStart"/>
-      <w:r>
-        <w:t>yorks</w:t>
-      </w:r>
-      <w:proofErr w:type="spellEnd"/>
-      <w:r>
-        <w:t xml:space="preserve"> times, og ho</w:t>
+        <w:t>har tatt for oss tidslinjen til the new yorks times, og ho</w:t>
       </w:r>
       <w:r>
         <w:t>vedsakelig skal vår løsning være noe det samme som deres. V</w:t>
@@ -564,23 +425,7 @@
         <w:t xml:space="preserve">i har skissert vårt eget, og bearbeidet ut i fra skissen. </w:t>
       </w:r>
       <w:r>
-        <w:t xml:space="preserve">Vi skal ha slidefunksjon i tidslinjen, nemlig noe som ikke </w:t>
-      </w:r>
-      <w:proofErr w:type="spellStart"/>
-      <w:r>
-        <w:t>TNY</w:t>
-      </w:r>
-      <w:proofErr w:type="spellEnd"/>
-      <w:r>
-        <w:t xml:space="preserve"> har. Grunnen til vi har valgt å ha denne funksjonen er med tanke på at en hendelse kan ha flere bilder. Slik at leseren på nettsiden kan få en god brukeropplevelse, enn å </w:t>
-      </w:r>
-      <w:proofErr w:type="spellStart"/>
-      <w:r>
-        <w:t>scrolle</w:t>
-      </w:r>
-      <w:proofErr w:type="spellEnd"/>
-      <w:r>
-        <w:t xml:space="preserve"> seg frem til flere bilder. </w:t>
+        <w:t xml:space="preserve">Vi skal ha slidefunksjon i tidslinjen, nemlig noe som ikke TNY har. Grunnen til vi har valgt å ha denne funksjonen er med tanke på at en hendelse kan ha flere bilder. Slik at leseren på nettsiden kan få en god brukeropplevelse, enn å scrolle seg frem til flere bilder. </w:t>
       </w:r>
     </w:p>
     <w:p>
@@ -607,23 +452,7 @@
         <w:t xml:space="preserve">Bonus oppgave: interaktiv kart, zoom funksjon. </w:t>
       </w:r>
       <w:r>
-        <w:t xml:space="preserve">Trekk frem forskning fra </w:t>
-      </w:r>
-      <w:proofErr w:type="spellStart"/>
-      <w:r>
-        <w:t>informastion</w:t>
-      </w:r>
-      <w:proofErr w:type="spellEnd"/>
-      <w:r>
-        <w:t xml:space="preserve"> </w:t>
-      </w:r>
-      <w:proofErr w:type="spellStart"/>
-      <w:r>
-        <w:t>visualization</w:t>
-      </w:r>
-      <w:proofErr w:type="spellEnd"/>
-      <w:r>
-        <w:t xml:space="preserve">. </w:t>
+        <w:t xml:space="preserve">Trekk frem forskning fra informastion visualization. </w:t>
       </w:r>
       <w:r>
         <w:t xml:space="preserve"> (sprint 1)</w:t>
@@ -647,563 +476,473 @@
         <w:numPr>
           <w:ilvl w:val="0"/>
           <w:numId w:val="1"/>
+        </w:numPr>
+      </w:pPr>
+    </w:p>
+    <w:p/>
+    <w:p>
+      <w:pPr>
+        <w:rPr>
+          <w:b/>
+        </w:rPr>
+      </w:pPr>
+      <w:r>
+        <w:rPr>
+          <w:b/>
+        </w:rPr>
+        <w:t>Slidefunksjonen:</w:t>
+      </w:r>
+    </w:p>
+    <w:p>
+      <w:pPr>
+        <w:pStyle w:val="Listeavsnitt"/>
+        <w:numPr>
+          <w:ilvl w:val="0"/>
+          <w:numId w:val="1"/>
+        </w:numPr>
+      </w:pPr>
+      <w:r>
+        <w:t xml:space="preserve">Vi prøvde å lage en ny på egenhånd, men det funkerte ikke helt. Deretter brukte vi bootsrap for å lage funksjonen. Bootscrap er open source, men vi valgte senere å lage </w:t>
+      </w:r>
+      <w:r>
+        <w:t>d</w:t>
+      </w:r>
+      <w:r>
+        <w:t xml:space="preserve">en selv etter å </w:t>
+      </w:r>
+      <w:r>
+        <w:t xml:space="preserve">ha </w:t>
+      </w:r>
+      <w:r>
+        <w:t xml:space="preserve">satt oss inn i koden. </w:t>
+      </w:r>
+    </w:p>
+    <w:p>
+      <w:pPr>
+        <w:pStyle w:val="Listeavsnitt"/>
+        <w:numPr>
+          <w:ilvl w:val="0"/>
+          <w:numId w:val="1"/>
+        </w:numPr>
+      </w:pPr>
+      <w:r>
+        <w:t xml:space="preserve">Muligheten til å ha flere bilder i sliden. </w:t>
+      </w:r>
+    </w:p>
+    <w:p/>
+    <w:p>
+      <w:r>
+        <w:rPr>
+          <w:b/>
+        </w:rPr>
+        <w:t>Kart</w:t>
+      </w:r>
+      <w:r>
+        <w:t>:</w:t>
+      </w:r>
+    </w:p>
+    <w:p/>
+    <w:p>
+      <w:pPr>
+        <w:pStyle w:val="Listeavsnitt"/>
+        <w:numPr>
+          <w:ilvl w:val="0"/>
+          <w:numId w:val="2"/>
+        </w:numPr>
+      </w:pPr>
+      <w:r>
+        <w:t>vanskelig å skrive interaktiv kart når vi ikke spesifikt om hva vi skal ta med.</w:t>
+      </w:r>
+    </w:p>
+    <w:p>
+      <w:pPr>
+        <w:pStyle w:val="Listeavsnitt"/>
+        <w:numPr>
+          <w:ilvl w:val="0"/>
+          <w:numId w:val="2"/>
+        </w:numPr>
+      </w:pPr>
+      <w:r>
+        <w:t xml:space="preserve">i domen (i html) skal det være en divisjon som heter map som er kun brukbar </w:t>
+      </w:r>
+      <w:r>
+        <w:t xml:space="preserve">for </w:t>
+      </w:r>
+      <w:r>
+        <w:t xml:space="preserve">ett kart. Problemet er at vi skal ha flere kart i de ulike hendelsene, dermed må vi gjøre det på en annerledes måte i forhold til det vi hadde sett for. </w:t>
+      </w:r>
+      <w:r>
+        <w:t xml:space="preserve"> (sprint1 til sprint 2) </w:t>
+      </w:r>
+    </w:p>
+    <w:p/>
+    <w:p/>
+    <w:p>
+      <w:pPr>
+        <w:rPr>
+          <w:b/>
+        </w:rPr>
+      </w:pPr>
+      <w:r>
+        <w:rPr>
+          <w:b/>
+        </w:rPr>
+        <w:t>Database</w:t>
+      </w:r>
+    </w:p>
+    <w:p>
+      <w:pPr>
+        <w:pStyle w:val="Listeavsnitt"/>
+        <w:numPr>
+          <w:ilvl w:val="0"/>
+          <w:numId w:val="1"/>
+        </w:numPr>
+      </w:pPr>
+      <w:r>
+        <w:t xml:space="preserve">Databasen blir endret og oppdatert etter behov. Dette er på grunn av nye ting stadig dukker opp.  </w:t>
+      </w:r>
+      <w:r>
+        <w:t>Dermed endrer vi også på EAR-digrammet.</w:t>
+      </w:r>
+    </w:p>
+    <w:p>
+      <w:pPr>
+        <w:pStyle w:val="Listeavsnitt"/>
+        <w:numPr>
+          <w:ilvl w:val="0"/>
+          <w:numId w:val="1"/>
+        </w:numPr>
+      </w:pPr>
+    </w:p>
+    <w:p/>
+    <w:p>
+      <w:pPr>
+        <w:rPr>
+          <w:b/>
+        </w:rPr>
+      </w:pPr>
+      <w:r>
+        <w:rPr>
+          <w:b/>
+        </w:rPr>
+        <w:t>Open sourse, andre kilder:</w:t>
+      </w:r>
+    </w:p>
+    <w:p>
+      <w:pPr>
+        <w:pStyle w:val="Listeavsnitt"/>
+        <w:numPr>
+          <w:ilvl w:val="0"/>
+          <w:numId w:val="1"/>
+        </w:numPr>
+      </w:pPr>
+      <w:r>
+        <w:t>Vi har prøvd å lage vår egen versjon av slidefunksjon og knapper, men vært en utfordring med å lage de perfekte. Derfor ha vi benyttet oss av Bootst</w:t>
+      </w:r>
+      <w:r>
+        <w:t>rap har vi også bru</w:t>
+      </w:r>
+      <w:r>
+        <w:t>kt, blant annet slide-funksjon og knapper</w:t>
+      </w:r>
+    </w:p>
+    <w:p>
+      <w:pPr>
+        <w:pStyle w:val="Listeavsnitt"/>
+        <w:numPr>
+          <w:ilvl w:val="0"/>
+          <w:numId w:val="1"/>
+        </w:numPr>
+      </w:pPr>
+      <w:r>
+        <w:t xml:space="preserve">Deretter fant vi ut at det ikke er lurt å bruke bootstrap-sliden. </w:t>
+      </w:r>
+    </w:p>
+    <w:p>
+      <w:pPr>
+        <w:pStyle w:val="Listeavsnitt"/>
+        <w:numPr>
+          <w:ilvl w:val="0"/>
+          <w:numId w:val="1"/>
+        </w:numPr>
+      </w:pPr>
+      <w:r>
+        <w:t xml:space="preserve">Bootstrap er gyldig open sourse, men vi har brukt som det inspo kilde. Vi koden på forhånd på nytt.  </w:t>
+      </w:r>
+    </w:p>
+    <w:p/>
+    <w:p/>
+    <w:p/>
+    <w:p>
+      <w:pPr>
+        <w:rPr>
+          <w:b/>
+        </w:rPr>
+      </w:pPr>
+      <w:r>
+        <w:rPr>
+          <w:b/>
+        </w:rPr>
+        <w:t>Use Case:</w:t>
+      </w:r>
+    </w:p>
+    <w:p>
+      <w:pPr>
+        <w:pStyle w:val="Listeavsnitt"/>
+        <w:numPr>
+          <w:ilvl w:val="0"/>
+          <w:numId w:val="1"/>
+        </w:numPr>
+      </w:pPr>
+      <w:r>
+        <w:t xml:space="preserve">Endring av det gamle CMS skissen </w:t>
+      </w:r>
+      <w:r>
+        <w:sym w:font="Wingdings" w:char="F0E0"/>
+      </w:r>
+      <w:r>
+        <w:t xml:space="preserve"> udatert use case</w:t>
+      </w:r>
+    </w:p>
+    <w:p>
+      <w:pPr>
+        <w:pStyle w:val="Listeavsnitt"/>
+        <w:numPr>
+          <w:ilvl w:val="0"/>
+          <w:numId w:val="1"/>
+        </w:numPr>
+      </w:pPr>
+      <w:r>
+        <w:t>I sprint 2 lagde vi en ny use case, men må revideres i senere tid</w:t>
+      </w:r>
+    </w:p>
+    <w:p/>
+    <w:p/>
+    <w:p>
+      <w:r>
+        <w:t>SCRUM – metodikk:</w:t>
+      </w:r>
+    </w:p>
+    <w:p/>
+    <w:p/>
+    <w:p>
+      <w:pPr>
+        <w:rPr>
+          <w:b/>
+        </w:rPr>
+      </w:pPr>
+      <w:r>
+        <w:rPr>
+          <w:b/>
+        </w:rPr>
+        <w:t>Første sprint:</w:t>
+      </w:r>
+    </w:p>
+    <w:p>
+      <w:pPr>
+        <w:pStyle w:val="Listeavsnitt"/>
+        <w:numPr>
+          <w:ilvl w:val="0"/>
+          <w:numId w:val="1"/>
+        </w:numPr>
+      </w:pPr>
+      <w:r>
+        <w:t xml:space="preserve">vi estimerer etter story points og ikke etter tid. Ulempen med dette er a vi ikke kan dele task inn i sub-task, noe som gir mer oversikt. </w:t>
+      </w:r>
+      <w:r>
+        <w:t xml:space="preserve">Fordelen derimot er at man unngår tidspress og overtidsarbeid. </w:t>
+      </w:r>
+      <w:r>
+        <w:t>Vi hadde også altfor høye story point</w:t>
+      </w:r>
+    </w:p>
+    <w:p>
+      <w:pPr>
+        <w:pStyle w:val="Listeavsnitt"/>
+        <w:numPr>
+          <w:ilvl w:val="0"/>
+          <w:numId w:val="1"/>
+        </w:numPr>
+      </w:pPr>
+      <w:r>
+        <w:t>Vi hadde altfor store oppgaver som kunne delt inn i flere task. En god erfaring som vi har tatt med oss videre. Dermed fikk vi en stygg graf.</w:t>
+      </w:r>
+    </w:p>
+    <w:p/>
+    <w:p>
+      <w:pPr>
+        <w:rPr>
+          <w:b/>
+        </w:rPr>
+      </w:pPr>
+      <w:r>
+        <w:rPr>
+          <w:b/>
+        </w:rPr>
+        <w:t xml:space="preserve">Andre sprint: </w:t>
+      </w:r>
+    </w:p>
+    <w:p>
+      <w:pPr>
+        <w:pStyle w:val="Listeavsnitt"/>
+        <w:numPr>
+          <w:ilvl w:val="0"/>
+          <w:numId w:val="1"/>
+        </w:numPr>
+      </w:pPr>
+      <w:r>
+        <w:t>vi fant ut at vi måtte d</w:t>
+      </w:r>
+      <w:r>
+        <w:t>ele inn i enda små story points. Tok for oss erfaringene fra forrige sprint, og valgte lavere story points</w:t>
+      </w:r>
+    </w:p>
+    <w:p>
+      <w:pPr>
+        <w:pStyle w:val="Listeavsnitt"/>
+        <w:numPr>
+          <w:ilvl w:val="0"/>
+          <w:numId w:val="1"/>
+        </w:numPr>
+      </w:pPr>
+      <w:r>
+        <w:t xml:space="preserve">På grunn vi er kommet så langt med utviklingen så har vi brukt mye tid på å  lære oss nye ting, bearbeide med det tekniske. Det vil si at taskene har blitt stående i flere dager. </w:t>
+      </w:r>
+    </w:p>
+    <w:p>
+      <w:pPr>
+        <w:pStyle w:val="Listeavsnitt"/>
+        <w:numPr>
+          <w:ilvl w:val="0"/>
+          <w:numId w:val="1"/>
+        </w:numPr>
+      </w:pPr>
+      <w:r>
+        <w:t xml:space="preserve">Vi fikk gjort en task (video) så vi måtte utsette den til neste uke – backlog (som var på to do listen). </w:t>
+      </w:r>
+    </w:p>
+    <w:p>
+      <w:pPr>
+        <w:pStyle w:val="Listeavsnitt"/>
+        <w:numPr>
+          <w:ilvl w:val="0"/>
+          <w:numId w:val="1"/>
+        </w:numPr>
+      </w:pPr>
+      <w:r>
+        <w:t xml:space="preserve">Glemte å flytte over 2 task </w:t>
+      </w:r>
+    </w:p>
+    <w:p>
+      <w:pPr>
+        <w:rPr>
+          <w:b/>
+        </w:rPr>
+      </w:pPr>
+    </w:p>
+    <w:p>
+      <w:pPr>
+        <w:rPr>
+          <w:b/>
+        </w:rPr>
+      </w:pPr>
+      <w:r>
+        <w:rPr>
+          <w:b/>
+        </w:rPr>
+        <w:t>Sprint 3</w:t>
+      </w:r>
+    </w:p>
+    <w:p>
+      <w:pPr>
+        <w:pStyle w:val="Listeavsnitt"/>
+        <w:numPr>
+          <w:ilvl w:val="0"/>
+          <w:numId w:val="3"/>
+        </w:numPr>
+      </w:pPr>
+      <w:r>
+        <w:t>V</w:t>
+      </w:r>
+      <w:r>
+        <w:t>i</w:t>
+      </w:r>
+      <w:r>
+        <w:t xml:space="preserve"> har</w:t>
+      </w:r>
+      <w:r>
+        <w:t xml:space="preserve"> tatt med oss erfaringene fra tidligere og har valgt å utføre denne sprinten på en annen måte. Vi har</w:t>
+      </w:r>
+      <w:r>
+        <w:t xml:space="preserve"> delt inn i flere tasker </w:t>
+      </w:r>
+      <w:r>
+        <w:t xml:space="preserve">i forhold til det vi gjorde før. </w:t>
+      </w:r>
+    </w:p>
+    <w:p>
+      <w:pPr>
+        <w:pStyle w:val="Listeavsnitt"/>
+        <w:numPr>
+          <w:ilvl w:val="0"/>
+          <w:numId w:val="3"/>
+        </w:numPr>
+      </w:pPr>
+      <w:r>
+        <w:t>Mer fokus på burndown grafen; - få unnagjort task slik at det ikke ligger over lengre tid.</w:t>
+      </w:r>
+    </w:p>
+    <w:p>
+      <w:pPr>
+        <w:pStyle w:val="Listeavsnitt"/>
+        <w:numPr>
+          <w:ilvl w:val="0"/>
+          <w:numId w:val="3"/>
+        </w:numPr>
+      </w:pPr>
+      <w:r>
+        <w:t>Samt har</w:t>
+      </w:r>
+      <w:r>
+        <w:t xml:space="preserve"> vi</w:t>
+      </w:r>
+      <w:r>
+        <w:t xml:space="preserve"> også valgt å utvide sprint 3 med en ekstra uke, dvs at denne sprinten varer i 4 uker</w:t>
+      </w:r>
+    </w:p>
+    <w:p>
+      <w:pPr>
+        <w:pStyle w:val="Listeavsnitt"/>
+        <w:numPr>
+          <w:ilvl w:val="0"/>
+          <w:numId w:val="3"/>
+        </w:numPr>
+      </w:pPr>
+      <w:r>
+        <w:t xml:space="preserve">Målet med denne sprinten er at vi skal prøve å bli ferdig </w:t>
+      </w:r>
+      <w:r>
+        <w:t xml:space="preserve">det tekniske </w:t>
+      </w:r>
+      <w:r>
+        <w:t>og starte med kartlegging av testing som skal utføres i nese sprint</w:t>
+      </w:r>
+      <w:r>
+        <w:t>. Grunnen er fordi vi har valgt å sette av litt ekstra tid til implementering (ferdiggjøre produktet) og testing.</w:t>
+      </w:r>
+    </w:p>
+    <w:p>
+      <w:pPr>
+        <w:pStyle w:val="Listeavsnitt"/>
+        <w:numPr>
+          <w:ilvl w:val="0"/>
+          <w:numId w:val="3"/>
         </w:numPr>
       </w:pPr>
       <w:bookmarkStart w:id="0" w:name="_GoBack"/>
       <w:bookmarkEnd w:id="0"/>
     </w:p>
     <w:p/>
-    <w:p>
-      <w:pPr>
-        <w:rPr>
-          <w:b/>
-        </w:rPr>
-      </w:pPr>
-      <w:r>
-        <w:rPr>
-          <w:b/>
-        </w:rPr>
-        <w:t>Slidefunksjonen:</w:t>
-      </w:r>
-    </w:p>
-    <w:p>
-      <w:pPr>
-        <w:pStyle w:val="Listeavsnitt"/>
-        <w:numPr>
-          <w:ilvl w:val="0"/>
-          <w:numId w:val="1"/>
-        </w:numPr>
-      </w:pPr>
-      <w:r>
-        <w:t xml:space="preserve">Vi prøvde å lage en ny på egenhånd, men det </w:t>
-      </w:r>
-      <w:proofErr w:type="spellStart"/>
-      <w:r>
-        <w:t>funkerte</w:t>
-      </w:r>
-      <w:proofErr w:type="spellEnd"/>
-      <w:r>
-        <w:t xml:space="preserve"> ikke helt. Deretter brukte vi </w:t>
-      </w:r>
-      <w:proofErr w:type="spellStart"/>
-      <w:r>
-        <w:t>bootsrap</w:t>
-      </w:r>
-      <w:proofErr w:type="spellEnd"/>
-      <w:r>
-        <w:t xml:space="preserve"> for å lage funksjonen. </w:t>
-      </w:r>
-      <w:proofErr w:type="spellStart"/>
-      <w:r>
-        <w:t>Bootscrap</w:t>
-      </w:r>
-      <w:proofErr w:type="spellEnd"/>
-      <w:r>
-        <w:t xml:space="preserve"> er </w:t>
-      </w:r>
-      <w:proofErr w:type="spellStart"/>
-      <w:r>
-        <w:t>open</w:t>
-      </w:r>
-      <w:proofErr w:type="spellEnd"/>
-      <w:r>
-        <w:t xml:space="preserve"> </w:t>
-      </w:r>
-      <w:proofErr w:type="spellStart"/>
-      <w:r>
-        <w:t>source</w:t>
-      </w:r>
-      <w:proofErr w:type="spellEnd"/>
-      <w:r>
-        <w:t xml:space="preserve">, men vi valgte senere å lage </w:t>
-      </w:r>
-      <w:r>
-        <w:t>d</w:t>
-      </w:r>
-      <w:r>
-        <w:t xml:space="preserve">en selv etter å </w:t>
-      </w:r>
-      <w:r>
-        <w:t xml:space="preserve">ha </w:t>
-      </w:r>
-      <w:r>
-        <w:t xml:space="preserve">satt oss inn i koden. </w:t>
-      </w:r>
-    </w:p>
-    <w:p>
-      <w:pPr>
-        <w:pStyle w:val="Listeavsnitt"/>
-        <w:numPr>
-          <w:ilvl w:val="0"/>
-          <w:numId w:val="1"/>
-        </w:numPr>
-      </w:pPr>
-      <w:r>
-        <w:t xml:space="preserve">Muligheten til å ha flere bilder i sliden. </w:t>
-      </w:r>
-    </w:p>
-    <w:p/>
-    <w:p>
-      <w:r>
-        <w:rPr>
-          <w:b/>
-        </w:rPr>
-        <w:t>Kart</w:t>
-      </w:r>
-      <w:r>
-        <w:t>:</w:t>
-      </w:r>
-    </w:p>
-    <w:p/>
-    <w:p>
-      <w:pPr>
-        <w:pStyle w:val="Listeavsnitt"/>
-        <w:numPr>
-          <w:ilvl w:val="0"/>
-          <w:numId w:val="2"/>
-        </w:numPr>
-      </w:pPr>
-      <w:r>
-        <w:t>vanskelig å skrive interaktiv kart når vi ikke spesifikt om hva vi skal ta med.</w:t>
-      </w:r>
-    </w:p>
-    <w:p>
-      <w:pPr>
-        <w:pStyle w:val="Listeavsnitt"/>
-        <w:numPr>
-          <w:ilvl w:val="0"/>
-          <w:numId w:val="2"/>
-        </w:numPr>
-      </w:pPr>
-      <w:r>
-        <w:t xml:space="preserve">i domen (i html) skal det være en divisjon som heter </w:t>
-      </w:r>
-      <w:proofErr w:type="spellStart"/>
-      <w:r>
-        <w:t>map</w:t>
-      </w:r>
-      <w:proofErr w:type="spellEnd"/>
-      <w:r>
-        <w:t xml:space="preserve"> som er kun brukbar </w:t>
-      </w:r>
-      <w:r>
-        <w:t xml:space="preserve">for </w:t>
-      </w:r>
-      <w:r>
-        <w:t xml:space="preserve">ett kart. Problemet er at vi skal ha flere kart i de ulike hendelsene, dermed må vi gjøre det på en annerledes måte i forhold til det vi hadde sett for. </w:t>
-      </w:r>
-      <w:r>
-        <w:t xml:space="preserve"> (sprint1 til sprint 2) </w:t>
-      </w:r>
-    </w:p>
-    <w:p/>
-    <w:p/>
-    <w:p>
-      <w:pPr>
-        <w:rPr>
-          <w:b/>
-        </w:rPr>
-      </w:pPr>
-      <w:r>
-        <w:rPr>
-          <w:b/>
-        </w:rPr>
-        <w:t>Database</w:t>
-      </w:r>
-    </w:p>
-    <w:p>
-      <w:pPr>
-        <w:pStyle w:val="Listeavsnitt"/>
-        <w:numPr>
-          <w:ilvl w:val="0"/>
-          <w:numId w:val="1"/>
-        </w:numPr>
-      </w:pPr>
-      <w:r>
-        <w:t xml:space="preserve">Databasen blir endret og oppdatert etter behov. Dette er på grunn av nye ting stadig dukker opp.  </w:t>
-      </w:r>
-      <w:r>
-        <w:t xml:space="preserve">Dermed endrer vi også på </w:t>
-      </w:r>
-      <w:proofErr w:type="spellStart"/>
-      <w:r>
-        <w:t>EAR-digrammet</w:t>
-      </w:r>
-      <w:proofErr w:type="spellEnd"/>
-      <w:r>
-        <w:t>.</w:t>
-      </w:r>
-    </w:p>
-    <w:p>
-      <w:pPr>
-        <w:pStyle w:val="Listeavsnitt"/>
-        <w:numPr>
-          <w:ilvl w:val="0"/>
-          <w:numId w:val="1"/>
-        </w:numPr>
-      </w:pPr>
-    </w:p>
-    <w:p/>
-    <w:p>
-      <w:pPr>
-        <w:rPr>
-          <w:b/>
-        </w:rPr>
-      </w:pPr>
-      <w:r>
-        <w:rPr>
-          <w:b/>
-        </w:rPr>
-        <w:t xml:space="preserve">Open </w:t>
-      </w:r>
-      <w:proofErr w:type="spellStart"/>
-      <w:r>
-        <w:rPr>
-          <w:b/>
-        </w:rPr>
-        <w:t>sourse</w:t>
-      </w:r>
-      <w:proofErr w:type="spellEnd"/>
-      <w:r>
-        <w:rPr>
-          <w:b/>
-        </w:rPr>
-        <w:t>, andre kilder:</w:t>
-      </w:r>
-    </w:p>
-    <w:p>
-      <w:pPr>
-        <w:pStyle w:val="Listeavsnitt"/>
-        <w:numPr>
-          <w:ilvl w:val="0"/>
-          <w:numId w:val="1"/>
-        </w:numPr>
-      </w:pPr>
-      <w:r>
-        <w:t xml:space="preserve">Vi har prøvd å lage vår egen versjon av slidefunksjon og knapper, men vært en utfordring med å lage de perfekte. Derfor ha vi benyttet oss av </w:t>
-      </w:r>
-      <w:proofErr w:type="spellStart"/>
-      <w:r>
-        <w:t>Bootst</w:t>
-      </w:r>
-      <w:r>
-        <w:t>rap</w:t>
-      </w:r>
-      <w:proofErr w:type="spellEnd"/>
-      <w:r>
-        <w:t xml:space="preserve"> har vi også bru</w:t>
-      </w:r>
-      <w:r>
-        <w:t>kt, blant annet slide-funksjon og knapper</w:t>
-      </w:r>
-    </w:p>
-    <w:p>
-      <w:pPr>
-        <w:pStyle w:val="Listeavsnitt"/>
-        <w:numPr>
-          <w:ilvl w:val="0"/>
-          <w:numId w:val="1"/>
-        </w:numPr>
-      </w:pPr>
-      <w:r>
-        <w:t xml:space="preserve">Deretter fant vi ut at det ikke er lurt å bruke </w:t>
-      </w:r>
-      <w:proofErr w:type="spellStart"/>
-      <w:r>
-        <w:t>bootstrap</w:t>
-      </w:r>
-      <w:proofErr w:type="spellEnd"/>
-      <w:r>
-        <w:t xml:space="preserve">-sliden. </w:t>
-      </w:r>
-    </w:p>
-    <w:p>
-      <w:pPr>
-        <w:pStyle w:val="Listeavsnitt"/>
-        <w:numPr>
-          <w:ilvl w:val="0"/>
-          <w:numId w:val="1"/>
-        </w:numPr>
-      </w:pPr>
-      <w:proofErr w:type="spellStart"/>
-      <w:r>
-        <w:t>Bootstrap</w:t>
-      </w:r>
-      <w:proofErr w:type="spellEnd"/>
-      <w:r>
-        <w:t xml:space="preserve"> er gyldig </w:t>
-      </w:r>
-      <w:proofErr w:type="spellStart"/>
-      <w:r>
-        <w:t>open</w:t>
-      </w:r>
-      <w:proofErr w:type="spellEnd"/>
-      <w:r>
-        <w:t xml:space="preserve"> </w:t>
-      </w:r>
-      <w:proofErr w:type="spellStart"/>
-      <w:r>
-        <w:t>sourse</w:t>
-      </w:r>
-      <w:proofErr w:type="spellEnd"/>
-      <w:r>
-        <w:t xml:space="preserve">, men vi har brukt som det </w:t>
-      </w:r>
-      <w:proofErr w:type="spellStart"/>
-      <w:r>
-        <w:t>inspo</w:t>
-      </w:r>
-      <w:proofErr w:type="spellEnd"/>
-      <w:r>
-        <w:t xml:space="preserve"> kilde. Vi koden på forhånd på nytt.  </w:t>
-      </w:r>
-    </w:p>
-    <w:p/>
-    <w:p/>
-    <w:p/>
-    <w:p>
-      <w:pPr>
-        <w:rPr>
-          <w:b/>
-        </w:rPr>
-      </w:pPr>
-      <w:proofErr w:type="spellStart"/>
-      <w:r>
-        <w:rPr>
-          <w:b/>
-        </w:rPr>
-        <w:t>Use</w:t>
-      </w:r>
-      <w:proofErr w:type="spellEnd"/>
-      <w:r>
-        <w:rPr>
-          <w:b/>
-        </w:rPr>
-        <w:t xml:space="preserve"> Case:</w:t>
-      </w:r>
-    </w:p>
-    <w:p>
-      <w:pPr>
-        <w:pStyle w:val="Listeavsnitt"/>
-        <w:numPr>
-          <w:ilvl w:val="0"/>
-          <w:numId w:val="1"/>
-        </w:numPr>
-      </w:pPr>
-      <w:r>
-        <w:t xml:space="preserve">Endring av det gamle CMS skissen </w:t>
-      </w:r>
-      <w:r>
-        <w:sym w:font="Wingdings" w:char="F0E0"/>
-      </w:r>
-      <w:r>
-        <w:t xml:space="preserve"> udatert </w:t>
-      </w:r>
-      <w:proofErr w:type="spellStart"/>
-      <w:r>
-        <w:t>use</w:t>
-      </w:r>
-      <w:proofErr w:type="spellEnd"/>
-      <w:r>
-        <w:t xml:space="preserve"> case</w:t>
-      </w:r>
-    </w:p>
-    <w:p>
-      <w:pPr>
-        <w:pStyle w:val="Listeavsnitt"/>
-        <w:numPr>
-          <w:ilvl w:val="0"/>
-          <w:numId w:val="1"/>
-        </w:numPr>
-      </w:pPr>
-      <w:r>
-        <w:t xml:space="preserve">I sprint 2 lagde vi en ny </w:t>
-      </w:r>
-      <w:proofErr w:type="spellStart"/>
-      <w:r>
-        <w:t>use</w:t>
-      </w:r>
-      <w:proofErr w:type="spellEnd"/>
-      <w:r>
-        <w:t xml:space="preserve"> case, men må revideres i senere tid</w:t>
-      </w:r>
-    </w:p>
-    <w:p/>
-    <w:p/>
-    <w:p>
-      <w:proofErr w:type="spellStart"/>
-      <w:r>
-        <w:t>SCRUM</w:t>
-      </w:r>
-      <w:proofErr w:type="spellEnd"/>
-      <w:r>
-        <w:t xml:space="preserve"> – metodikk:</w:t>
-      </w:r>
-    </w:p>
-    <w:p/>
-    <w:p/>
-    <w:p>
-      <w:pPr>
-        <w:rPr>
-          <w:b/>
-        </w:rPr>
-      </w:pPr>
-      <w:r>
-        <w:rPr>
-          <w:b/>
-        </w:rPr>
-        <w:t>Første sprint:</w:t>
-      </w:r>
-    </w:p>
-    <w:p>
-      <w:pPr>
-        <w:pStyle w:val="Listeavsnitt"/>
-        <w:numPr>
-          <w:ilvl w:val="0"/>
-          <w:numId w:val="1"/>
-        </w:numPr>
-      </w:pPr>
-      <w:r>
-        <w:t xml:space="preserve">vi estimerer etter story </w:t>
-      </w:r>
-      <w:proofErr w:type="spellStart"/>
-      <w:r>
-        <w:t>points</w:t>
-      </w:r>
-      <w:proofErr w:type="spellEnd"/>
-      <w:r>
-        <w:t xml:space="preserve"> og ikke etter tid. Ulempen med dette er a vi ikke kan dele </w:t>
-      </w:r>
-      <w:proofErr w:type="spellStart"/>
-      <w:r>
-        <w:t>task</w:t>
-      </w:r>
-      <w:proofErr w:type="spellEnd"/>
-      <w:r>
-        <w:t xml:space="preserve"> inn i sub-</w:t>
-      </w:r>
-      <w:proofErr w:type="spellStart"/>
-      <w:r>
-        <w:t>task</w:t>
-      </w:r>
-      <w:proofErr w:type="spellEnd"/>
-      <w:r>
-        <w:t xml:space="preserve">, noe som gir mer oversikt. </w:t>
-      </w:r>
-      <w:r>
-        <w:t xml:space="preserve">Fordelen derimot er at man unngår tidspress og overtidsarbeid. </w:t>
-      </w:r>
-      <w:r>
-        <w:t xml:space="preserve">Vi hadde også altfor høye story </w:t>
-      </w:r>
-      <w:proofErr w:type="spellStart"/>
-      <w:r>
-        <w:t>point</w:t>
-      </w:r>
-      <w:proofErr w:type="spellEnd"/>
-    </w:p>
-    <w:p>
-      <w:pPr>
-        <w:pStyle w:val="Listeavsnitt"/>
-        <w:numPr>
-          <w:ilvl w:val="0"/>
-          <w:numId w:val="1"/>
-        </w:numPr>
-      </w:pPr>
-      <w:r>
-        <w:t xml:space="preserve">Vi hadde altfor store oppgaver som kunne delt inn i flere </w:t>
-      </w:r>
-      <w:proofErr w:type="spellStart"/>
-      <w:r>
-        <w:t>task</w:t>
-      </w:r>
-      <w:proofErr w:type="spellEnd"/>
-      <w:r>
-        <w:t>. En god erfaring som vi har tatt med oss videre. Dermed fikk vi en stygg graf.</w:t>
-      </w:r>
-    </w:p>
-    <w:p/>
-    <w:p>
-      <w:pPr>
-        <w:rPr>
-          <w:b/>
-        </w:rPr>
-      </w:pPr>
-      <w:r>
-        <w:rPr>
-          <w:b/>
-        </w:rPr>
-        <w:t xml:space="preserve">Andre sprint: </w:t>
-      </w:r>
-    </w:p>
-    <w:p>
-      <w:pPr>
-        <w:pStyle w:val="Listeavsnitt"/>
-        <w:numPr>
-          <w:ilvl w:val="0"/>
-          <w:numId w:val="1"/>
-        </w:numPr>
-      </w:pPr>
-      <w:r>
-        <w:t>vi fant ut at vi måtte d</w:t>
-      </w:r>
-      <w:r>
-        <w:t xml:space="preserve">ele inn i enda små story </w:t>
-      </w:r>
-      <w:proofErr w:type="spellStart"/>
-      <w:r>
-        <w:t>points</w:t>
-      </w:r>
-      <w:proofErr w:type="spellEnd"/>
-      <w:r>
-        <w:t xml:space="preserve">. Tok for oss erfaringene fra forrige sprint, og valgte lavere story </w:t>
-      </w:r>
-      <w:proofErr w:type="spellStart"/>
-      <w:r>
-        <w:t>points</w:t>
-      </w:r>
-      <w:proofErr w:type="spellEnd"/>
-    </w:p>
-    <w:p>
-      <w:pPr>
-        <w:pStyle w:val="Listeavsnitt"/>
-        <w:numPr>
-          <w:ilvl w:val="0"/>
-          <w:numId w:val="1"/>
-        </w:numPr>
-      </w:pPr>
-      <w:r>
-        <w:t xml:space="preserve">På grunn vi er kommet så langt med utviklingen så har vi brukt mye tid på å  lære oss nye ting, bearbeide med det tekniske. Det vil si at taskene har blitt stående i flere dager. </w:t>
-      </w:r>
-    </w:p>
-    <w:p>
-      <w:pPr>
-        <w:pStyle w:val="Listeavsnitt"/>
-        <w:numPr>
-          <w:ilvl w:val="0"/>
-          <w:numId w:val="1"/>
-        </w:numPr>
-      </w:pPr>
-      <w:r>
-        <w:t xml:space="preserve">Vi fikk gjort en </w:t>
-      </w:r>
-      <w:proofErr w:type="spellStart"/>
-      <w:r>
-        <w:t>task</w:t>
-      </w:r>
-      <w:proofErr w:type="spellEnd"/>
-      <w:r>
-        <w:t xml:space="preserve"> (video) så vi måtte utsette den til neste uke – </w:t>
-      </w:r>
-      <w:proofErr w:type="spellStart"/>
-      <w:r>
-        <w:t>backlog</w:t>
-      </w:r>
-      <w:proofErr w:type="spellEnd"/>
-      <w:r>
-        <w:t xml:space="preserve"> (som var på to do listen). </w:t>
-      </w:r>
-    </w:p>
     <w:p/>
     <w:p>
       <w:pPr>
@@ -1242,13 +981,8 @@
     <w:p/>
     <w:p/>
     <w:p>
-      <w:proofErr w:type="spellStart"/>
-      <w:r>
-        <w:t>Braintstorming</w:t>
-      </w:r>
-      <w:proofErr w:type="spellEnd"/>
-      <w:r>
-        <w:t xml:space="preserve"> av kategoriknapper.  </w:t>
+      <w:r>
+        <w:t xml:space="preserve">Braintstorming av kategoriknapper.  </w:t>
       </w:r>
     </w:p>
     <w:p>
@@ -1505,11 +1239,126 @@
       </w:rPr>
     </w:lvl>
   </w:abstractNum>
+  <w:abstractNum w:abstractNumId="2">
+    <w:nsid w:val="44F76E15"/>
+    <w:multiLevelType w:val="hybridMultilevel"/>
+    <w:tmpl w:val="2408B180"/>
+    <w:lvl w:ilvl="0" w:tplc="83F27F88">
+      <w:numFmt w:val="bullet"/>
+      <w:lvlText w:val="-"/>
+      <w:lvlJc w:val="left"/>
+      <w:pPr>
+        <w:ind w:left="720" w:hanging="360"/>
+      </w:pPr>
+      <w:rPr>
+        <w:rFonts w:ascii="Cambria" w:eastAsiaTheme="minorEastAsia" w:hAnsi="Cambria" w:cstheme="minorBidi" w:hint="default"/>
+      </w:rPr>
+    </w:lvl>
+    <w:lvl w:ilvl="1" w:tplc="04090003" w:tentative="1">
+      <w:start w:val="1"/>
+      <w:numFmt w:val="bullet"/>
+      <w:lvlText w:val="o"/>
+      <w:lvlJc w:val="left"/>
+      <w:pPr>
+        <w:ind w:left="1440" w:hanging="360"/>
+      </w:pPr>
+      <w:rPr>
+        <w:rFonts w:ascii="Courier New" w:hAnsi="Courier New" w:hint="default"/>
+      </w:rPr>
+    </w:lvl>
+    <w:lvl w:ilvl="2" w:tplc="04090005" w:tentative="1">
+      <w:start w:val="1"/>
+      <w:numFmt w:val="bullet"/>
+      <w:lvlText w:val=""/>
+      <w:lvlJc w:val="left"/>
+      <w:pPr>
+        <w:ind w:left="2160" w:hanging="360"/>
+      </w:pPr>
+      <w:rPr>
+        <w:rFonts w:ascii="Wingdings" w:hAnsi="Wingdings" w:hint="default"/>
+      </w:rPr>
+    </w:lvl>
+    <w:lvl w:ilvl="3" w:tplc="04090001" w:tentative="1">
+      <w:start w:val="1"/>
+      <w:numFmt w:val="bullet"/>
+      <w:lvlText w:val=""/>
+      <w:lvlJc w:val="left"/>
+      <w:pPr>
+        <w:ind w:left="2880" w:hanging="360"/>
+      </w:pPr>
+      <w:rPr>
+        <w:rFonts w:ascii="Symbol" w:hAnsi="Symbol" w:hint="default"/>
+      </w:rPr>
+    </w:lvl>
+    <w:lvl w:ilvl="4" w:tplc="04090003" w:tentative="1">
+      <w:start w:val="1"/>
+      <w:numFmt w:val="bullet"/>
+      <w:lvlText w:val="o"/>
+      <w:lvlJc w:val="left"/>
+      <w:pPr>
+        <w:ind w:left="3600" w:hanging="360"/>
+      </w:pPr>
+      <w:rPr>
+        <w:rFonts w:ascii="Courier New" w:hAnsi="Courier New" w:hint="default"/>
+      </w:rPr>
+    </w:lvl>
+    <w:lvl w:ilvl="5" w:tplc="04090005" w:tentative="1">
+      <w:start w:val="1"/>
+      <w:numFmt w:val="bullet"/>
+      <w:lvlText w:val=""/>
+      <w:lvlJc w:val="left"/>
+      <w:pPr>
+        <w:ind w:left="4320" w:hanging="360"/>
+      </w:pPr>
+      <w:rPr>
+        <w:rFonts w:ascii="Wingdings" w:hAnsi="Wingdings" w:hint="default"/>
+      </w:rPr>
+    </w:lvl>
+    <w:lvl w:ilvl="6" w:tplc="04090001" w:tentative="1">
+      <w:start w:val="1"/>
+      <w:numFmt w:val="bullet"/>
+      <w:lvlText w:val=""/>
+      <w:lvlJc w:val="left"/>
+      <w:pPr>
+        <w:ind w:left="5040" w:hanging="360"/>
+      </w:pPr>
+      <w:rPr>
+        <w:rFonts w:ascii="Symbol" w:hAnsi="Symbol" w:hint="default"/>
+      </w:rPr>
+    </w:lvl>
+    <w:lvl w:ilvl="7" w:tplc="04090003" w:tentative="1">
+      <w:start w:val="1"/>
+      <w:numFmt w:val="bullet"/>
+      <w:lvlText w:val="o"/>
+      <w:lvlJc w:val="left"/>
+      <w:pPr>
+        <w:ind w:left="5760" w:hanging="360"/>
+      </w:pPr>
+      <w:rPr>
+        <w:rFonts w:ascii="Courier New" w:hAnsi="Courier New" w:hint="default"/>
+      </w:rPr>
+    </w:lvl>
+    <w:lvl w:ilvl="8" w:tplc="04090005" w:tentative="1">
+      <w:start w:val="1"/>
+      <w:numFmt w:val="bullet"/>
+      <w:lvlText w:val=""/>
+      <w:lvlJc w:val="left"/>
+      <w:pPr>
+        <w:ind w:left="6480" w:hanging="360"/>
+      </w:pPr>
+      <w:rPr>
+        <w:rFonts w:ascii="Wingdings" w:hAnsi="Wingdings" w:hint="default"/>
+      </w:rPr>
+    </w:lvl>
+  </w:abstractNum>
   <w:num w:numId="1">
     <w:abstractNumId w:val="1"/>
   </w:num>
   <w:num w:numId="2">
     <w:abstractNumId w:val="0"/>
+  </w:num>
+  <w:num w:numId="3">
+    <w:abstractNumId w:val="2"/>
   </w:num>
 </w:numbering>
 </file>

</xml_diff>